<commit_message>
tabelas de contingência, sem margens (DOCX)
</commit_message>
<xml_diff>
--- a/resultados/tc.docx
+++ b/resultados/tc.docx
@@ -54,14 +54,13 @@
     <w:tbl>
       <w:tblPr>
         <w:tblStyle w:val="TableNormal"/>
-        <w:tblW w:type="pct" w:w="1736.111111111111"/>
+        <w:tblW w:type="pct" w:w="1388.888888888889"/>
         <w:tblLook w:firstRow="1"/>
       </w:tblPr>
       <w:tblGrid>
         <w:gridCol w:w="1320"/>
         <w:gridCol w:w="440"/>
         <w:gridCol w:w="440"/>
-        <w:gridCol w:w="550"/>
       </w:tblGrid>
       <w:tr>
         <w:trPr>
@@ -115,23 +114,6 @@
             </w:pPr>
             <w:r>
               <w:t xml:space="preserve">B</w:t>
-            </w:r>
-          </w:p>
-        </w:tc>
-        <w:tc>
-          <w:tcPr>
-            <w:tcBorders>
-              <w:bottom w:val="single"/>
-            </w:tcBorders>
-            <w:vAlign w:val="bottom"/>
-          </w:tcPr>
-          <w:p>
-            <w:pPr>
-              <w:pStyle w:val="Compact"/>
-              <w:jc w:val="center"/>
-            </w:pPr>
-            <w:r>
-              <w:t xml:space="preserve">Sum</w:t>
             </w:r>
           </w:p>
         </w:tc>
@@ -173,17 +155,6 @@
             </w:r>
           </w:p>
         </w:tc>
-        <w:tc>
-          <w:p>
-            <w:pPr>
-              <w:pStyle w:val="Compact"/>
-              <w:jc w:val="center"/>
-            </w:pPr>
-            <w:r>
-              <w:t xml:space="preserve">16</w:t>
-            </w:r>
-          </w:p>
-        </w:tc>
       </w:tr>
       <w:tr>
         <w:tc>
@@ -222,17 +193,6 @@
             </w:r>
           </w:p>
         </w:tc>
-        <w:tc>
-          <w:p>
-            <w:pPr>
-              <w:pStyle w:val="Compact"/>
-              <w:jc w:val="center"/>
-            </w:pPr>
-            <w:r>
-              <w:t xml:space="preserve">23</w:t>
-            </w:r>
-          </w:p>
-        </w:tc>
       </w:tr>
       <w:tr>
         <w:tc>
@@ -268,66 +228,6 @@
             </w:pPr>
             <w:r>
               <w:t xml:space="preserve">6</w:t>
-            </w:r>
-          </w:p>
-        </w:tc>
-        <w:tc>
-          <w:p>
-            <w:pPr>
-              <w:pStyle w:val="Compact"/>
-              <w:jc w:val="center"/>
-            </w:pPr>
-            <w:r>
-              <w:t xml:space="preserve">6</w:t>
-            </w:r>
-          </w:p>
-        </w:tc>
-      </w:tr>
-      <w:tr>
-        <w:tc>
-          <w:p>
-            <w:pPr>
-              <w:pStyle w:val="Compact"/>
-              <w:jc w:val="center"/>
-            </w:pPr>
-            <w:r>
-              <w:rPr>
-                <w:b/>
-              </w:rPr>
-              <w:t xml:space="preserve">Sum</w:t>
-            </w:r>
-          </w:p>
-        </w:tc>
-        <w:tc>
-          <w:p>
-            <w:pPr>
-              <w:pStyle w:val="Compact"/>
-              <w:jc w:val="center"/>
-            </w:pPr>
-            <w:r>
-              <w:t xml:space="preserve">19</w:t>
-            </w:r>
-          </w:p>
-        </w:tc>
-        <w:tc>
-          <w:p>
-            <w:pPr>
-              <w:pStyle w:val="Compact"/>
-              <w:jc w:val="center"/>
-            </w:pPr>
-            <w:r>
-              <w:t xml:space="preserve">26</w:t>
-            </w:r>
-          </w:p>
-        </w:tc>
-        <w:tc>
-          <w:p>
-            <w:pPr>
-              <w:pStyle w:val="Compact"/>
-              <w:jc w:val="center"/>
-            </w:pPr>
-            <w:r>
-              <w:t xml:space="preserve">45</w:t>
             </w:r>
           </w:p>
         </w:tc>
@@ -346,14 +246,13 @@
     <w:tbl>
       <w:tblPr>
         <w:tblStyle w:val="TableNormal"/>
-        <w:tblW w:type="pct" w:w="1736.111111111111"/>
+        <w:tblW w:type="pct" w:w="1388.888888888889"/>
         <w:tblLook w:firstRow="1"/>
       </w:tblPr>
       <w:tblGrid>
         <w:gridCol w:w="1320"/>
         <w:gridCol w:w="440"/>
         <w:gridCol w:w="440"/>
-        <w:gridCol w:w="550"/>
       </w:tblGrid>
       <w:tr>
         <w:trPr>
@@ -407,23 +306,6 @@
             </w:pPr>
             <w:r>
               <w:t xml:space="preserve">B</w:t>
-            </w:r>
-          </w:p>
-        </w:tc>
-        <w:tc>
-          <w:tcPr>
-            <w:tcBorders>
-              <w:bottom w:val="single"/>
-            </w:tcBorders>
-            <w:vAlign w:val="bottom"/>
-          </w:tcPr>
-          <w:p>
-            <w:pPr>
-              <w:pStyle w:val="Compact"/>
-              <w:jc w:val="center"/>
-            </w:pPr>
-            <w:r>
-              <w:t xml:space="preserve">Sum</w:t>
             </w:r>
           </w:p>
         </w:tc>
@@ -465,17 +347,6 @@
             </w:r>
           </w:p>
         </w:tc>
-        <w:tc>
-          <w:p>
-            <w:pPr>
-              <w:pStyle w:val="Compact"/>
-              <w:jc w:val="center"/>
-            </w:pPr>
-            <w:r>
-              <w:t xml:space="preserve">36</w:t>
-            </w:r>
-          </w:p>
-        </w:tc>
       </w:tr>
       <w:tr>
         <w:tc>
@@ -511,66 +382,6 @@
             </w:pPr>
             <w:r>
               <w:t xml:space="preserve">7</w:t>
-            </w:r>
-          </w:p>
-        </w:tc>
-        <w:tc>
-          <w:p>
-            <w:pPr>
-              <w:pStyle w:val="Compact"/>
-              <w:jc w:val="center"/>
-            </w:pPr>
-            <w:r>
-              <w:t xml:space="preserve">9</w:t>
-            </w:r>
-          </w:p>
-        </w:tc>
-      </w:tr>
-      <w:tr>
-        <w:tc>
-          <w:p>
-            <w:pPr>
-              <w:pStyle w:val="Compact"/>
-              <w:jc w:val="center"/>
-            </w:pPr>
-            <w:r>
-              <w:rPr>
-                <w:b/>
-              </w:rPr>
-              <w:t xml:space="preserve">Sum</w:t>
-            </w:r>
-          </w:p>
-        </w:tc>
-        <w:tc>
-          <w:p>
-            <w:pPr>
-              <w:pStyle w:val="Compact"/>
-              <w:jc w:val="center"/>
-            </w:pPr>
-            <w:r>
-              <w:t xml:space="preserve">19</w:t>
-            </w:r>
-          </w:p>
-        </w:tc>
-        <w:tc>
-          <w:p>
-            <w:pPr>
-              <w:pStyle w:val="Compact"/>
-              <w:jc w:val="center"/>
-            </w:pPr>
-            <w:r>
-              <w:t xml:space="preserve">26</w:t>
-            </w:r>
-          </w:p>
-        </w:tc>
-        <w:tc>
-          <w:p>
-            <w:pPr>
-              <w:pStyle w:val="Compact"/>
-              <w:jc w:val="center"/>
-            </w:pPr>
-            <w:r>
-              <w:t xml:space="preserve">45</w:t>
             </w:r>
           </w:p>
         </w:tc>
@@ -589,14 +400,13 @@
     <w:tbl>
       <w:tblPr>
         <w:tblStyle w:val="TableNormal"/>
-        <w:tblW w:type="pct" w:w="1597.2222222222222"/>
+        <w:tblW w:type="pct" w:w="1250.0"/>
         <w:tblLook w:firstRow="1"/>
       </w:tblPr>
       <w:tblGrid>
         <w:gridCol w:w="1100"/>
         <w:gridCol w:w="440"/>
         <w:gridCol w:w="440"/>
-        <w:gridCol w:w="550"/>
       </w:tblGrid>
       <w:tr>
         <w:trPr>
@@ -650,23 +460,6 @@
             </w:pPr>
             <w:r>
               <w:t xml:space="preserve">B</w:t>
-            </w:r>
-          </w:p>
-        </w:tc>
-        <w:tc>
-          <w:tcPr>
-            <w:tcBorders>
-              <w:bottom w:val="single"/>
-            </w:tcBorders>
-            <w:vAlign w:val="bottom"/>
-          </w:tcPr>
-          <w:p>
-            <w:pPr>
-              <w:pStyle w:val="Compact"/>
-              <w:jc w:val="center"/>
-            </w:pPr>
-            <w:r>
-              <w:t xml:space="preserve">Sum</w:t>
             </w:r>
           </w:p>
         </w:tc>
@@ -708,17 +501,6 @@
             </w:r>
           </w:p>
         </w:tc>
-        <w:tc>
-          <w:p>
-            <w:pPr>
-              <w:pStyle w:val="Compact"/>
-              <w:jc w:val="center"/>
-            </w:pPr>
-            <w:r>
-              <w:t xml:space="preserve">28</w:t>
-            </w:r>
-          </w:p>
-        </w:tc>
       </w:tr>
       <w:tr>
         <w:tc>
@@ -754,66 +536,6 @@
             </w:pPr>
             <w:r>
               <w:t xml:space="preserve">0</w:t>
-            </w:r>
-          </w:p>
-        </w:tc>
-        <w:tc>
-          <w:p>
-            <w:pPr>
-              <w:pStyle w:val="Compact"/>
-              <w:jc w:val="center"/>
-            </w:pPr>
-            <w:r>
-              <w:t xml:space="preserve">17</w:t>
-            </w:r>
-          </w:p>
-        </w:tc>
-      </w:tr>
-      <w:tr>
-        <w:tc>
-          <w:p>
-            <w:pPr>
-              <w:pStyle w:val="Compact"/>
-              <w:jc w:val="center"/>
-            </w:pPr>
-            <w:r>
-              <w:rPr>
-                <w:b/>
-              </w:rPr>
-              <w:t xml:space="preserve">Sum</w:t>
-            </w:r>
-          </w:p>
-        </w:tc>
-        <w:tc>
-          <w:p>
-            <w:pPr>
-              <w:pStyle w:val="Compact"/>
-              <w:jc w:val="center"/>
-            </w:pPr>
-            <w:r>
-              <w:t xml:space="preserve">19</w:t>
-            </w:r>
-          </w:p>
-        </w:tc>
-        <w:tc>
-          <w:p>
-            <w:pPr>
-              <w:pStyle w:val="Compact"/>
-              <w:jc w:val="center"/>
-            </w:pPr>
-            <w:r>
-              <w:t xml:space="preserve">26</w:t>
-            </w:r>
-          </w:p>
-        </w:tc>
-        <w:tc>
-          <w:p>
-            <w:pPr>
-              <w:pStyle w:val="Compact"/>
-              <w:jc w:val="center"/>
-            </w:pPr>
-            <w:r>
-              <w:t xml:space="preserve">45</w:t>
             </w:r>
           </w:p>
         </w:tc>
@@ -832,14 +554,13 @@
     <w:tbl>
       <w:tblPr>
         <w:tblStyle w:val="TableNormal"/>
-        <w:tblW w:type="pct" w:w="1597.2222222222222"/>
+        <w:tblW w:type="pct" w:w="1250.0"/>
         <w:tblLook w:firstRow="1"/>
       </w:tblPr>
       <w:tblGrid>
         <w:gridCol w:w="1100"/>
         <w:gridCol w:w="440"/>
         <w:gridCol w:w="440"/>
-        <w:gridCol w:w="550"/>
       </w:tblGrid>
       <w:tr>
         <w:trPr>
@@ -893,23 +614,6 @@
             </w:pPr>
             <w:r>
               <w:t xml:space="preserve">B</w:t>
-            </w:r>
-          </w:p>
-        </w:tc>
-        <w:tc>
-          <w:tcPr>
-            <w:tcBorders>
-              <w:bottom w:val="single"/>
-            </w:tcBorders>
-            <w:vAlign w:val="bottom"/>
-          </w:tcPr>
-          <w:p>
-            <w:pPr>
-              <w:pStyle w:val="Compact"/>
-              <w:jc w:val="center"/>
-            </w:pPr>
-            <w:r>
-              <w:t xml:space="preserve">Sum</w:t>
             </w:r>
           </w:p>
         </w:tc>
@@ -951,17 +655,6 @@
             </w:r>
           </w:p>
         </w:tc>
-        <w:tc>
-          <w:p>
-            <w:pPr>
-              <w:pStyle w:val="Compact"/>
-              <w:jc w:val="center"/>
-            </w:pPr>
-            <w:r>
-              <w:t xml:space="preserve">38</w:t>
-            </w:r>
-          </w:p>
-        </w:tc>
       </w:tr>
       <w:tr>
         <w:tc>
@@ -997,66 +690,6 @@
             </w:pPr>
             <w:r>
               <w:t xml:space="preserve">6</w:t>
-            </w:r>
-          </w:p>
-        </w:tc>
-        <w:tc>
-          <w:p>
-            <w:pPr>
-              <w:pStyle w:val="Compact"/>
-              <w:jc w:val="center"/>
-            </w:pPr>
-            <w:r>
-              <w:t xml:space="preserve">7</w:t>
-            </w:r>
-          </w:p>
-        </w:tc>
-      </w:tr>
-      <w:tr>
-        <w:tc>
-          <w:p>
-            <w:pPr>
-              <w:pStyle w:val="Compact"/>
-              <w:jc w:val="center"/>
-            </w:pPr>
-            <w:r>
-              <w:rPr>
-                <w:b/>
-              </w:rPr>
-              <w:t xml:space="preserve">Sum</w:t>
-            </w:r>
-          </w:p>
-        </w:tc>
-        <w:tc>
-          <w:p>
-            <w:pPr>
-              <w:pStyle w:val="Compact"/>
-              <w:jc w:val="center"/>
-            </w:pPr>
-            <w:r>
-              <w:t xml:space="preserve">19</w:t>
-            </w:r>
-          </w:p>
-        </w:tc>
-        <w:tc>
-          <w:p>
-            <w:pPr>
-              <w:pStyle w:val="Compact"/>
-              <w:jc w:val="center"/>
-            </w:pPr>
-            <w:r>
-              <w:t xml:space="preserve">26</w:t>
-            </w:r>
-          </w:p>
-        </w:tc>
-        <w:tc>
-          <w:p>
-            <w:pPr>
-              <w:pStyle w:val="Compact"/>
-              <w:jc w:val="center"/>
-            </w:pPr>
-            <w:r>
-              <w:t xml:space="preserve">45</w:t>
             </w:r>
           </w:p>
         </w:tc>
@@ -1075,14 +708,13 @@
     <w:tbl>
       <w:tblPr>
         <w:tblStyle w:val="TableNormal"/>
-        <w:tblW w:type="pct" w:w="1597.2222222222222"/>
+        <w:tblW w:type="pct" w:w="1250.0"/>
         <w:tblLook w:firstRow="1"/>
       </w:tblPr>
       <w:tblGrid>
         <w:gridCol w:w="1100"/>
         <w:gridCol w:w="440"/>
         <w:gridCol w:w="440"/>
-        <w:gridCol w:w="550"/>
       </w:tblGrid>
       <w:tr>
         <w:trPr>
@@ -1136,23 +768,6 @@
             </w:pPr>
             <w:r>
               <w:t xml:space="preserve">B</w:t>
-            </w:r>
-          </w:p>
-        </w:tc>
-        <w:tc>
-          <w:tcPr>
-            <w:tcBorders>
-              <w:bottom w:val="single"/>
-            </w:tcBorders>
-            <w:vAlign w:val="bottom"/>
-          </w:tcPr>
-          <w:p>
-            <w:pPr>
-              <w:pStyle w:val="Compact"/>
-              <w:jc w:val="center"/>
-            </w:pPr>
-            <w:r>
-              <w:t xml:space="preserve">Sum</w:t>
             </w:r>
           </w:p>
         </w:tc>
@@ -1194,17 +809,6 @@
             </w:r>
           </w:p>
         </w:tc>
-        <w:tc>
-          <w:p>
-            <w:pPr>
-              <w:pStyle w:val="Compact"/>
-              <w:jc w:val="center"/>
-            </w:pPr>
-            <w:r>
-              <w:t xml:space="preserve">34</w:t>
-            </w:r>
-          </w:p>
-        </w:tc>
       </w:tr>
       <w:tr>
         <w:tc>
@@ -1240,66 +844,6 @@
             </w:pPr>
             <w:r>
               <w:t xml:space="preserve">0</w:t>
-            </w:r>
-          </w:p>
-        </w:tc>
-        <w:tc>
-          <w:p>
-            <w:pPr>
-              <w:pStyle w:val="Compact"/>
-              <w:jc w:val="center"/>
-            </w:pPr>
-            <w:r>
-              <w:t xml:space="preserve">11</w:t>
-            </w:r>
-          </w:p>
-        </w:tc>
-      </w:tr>
-      <w:tr>
-        <w:tc>
-          <w:p>
-            <w:pPr>
-              <w:pStyle w:val="Compact"/>
-              <w:jc w:val="center"/>
-            </w:pPr>
-            <w:r>
-              <w:rPr>
-                <w:b/>
-              </w:rPr>
-              <w:t xml:space="preserve">Sum</w:t>
-            </w:r>
-          </w:p>
-        </w:tc>
-        <w:tc>
-          <w:p>
-            <w:pPr>
-              <w:pStyle w:val="Compact"/>
-              <w:jc w:val="center"/>
-            </w:pPr>
-            <w:r>
-              <w:t xml:space="preserve">19</w:t>
-            </w:r>
-          </w:p>
-        </w:tc>
-        <w:tc>
-          <w:p>
-            <w:pPr>
-              <w:pStyle w:val="Compact"/>
-              <w:jc w:val="center"/>
-            </w:pPr>
-            <w:r>
-              <w:t xml:space="preserve">26</w:t>
-            </w:r>
-          </w:p>
-        </w:tc>
-        <w:tc>
-          <w:p>
-            <w:pPr>
-              <w:pStyle w:val="Compact"/>
-              <w:jc w:val="center"/>
-            </w:pPr>
-            <w:r>
-              <w:t xml:space="preserve">45</w:t>
             </w:r>
           </w:p>
         </w:tc>
@@ -1318,14 +862,13 @@
     <w:tbl>
       <w:tblPr>
         <w:tblStyle w:val="TableNormal"/>
-        <w:tblW w:type="pct" w:w="1597.2222222222222"/>
+        <w:tblW w:type="pct" w:w="1250.0"/>
         <w:tblLook w:firstRow="1"/>
       </w:tblPr>
       <w:tblGrid>
         <w:gridCol w:w="1100"/>
         <w:gridCol w:w="440"/>
         <w:gridCol w:w="440"/>
-        <w:gridCol w:w="550"/>
       </w:tblGrid>
       <w:tr>
         <w:trPr>
@@ -1379,23 +922,6 @@
             </w:pPr>
             <w:r>
               <w:t xml:space="preserve">B</w:t>
-            </w:r>
-          </w:p>
-        </w:tc>
-        <w:tc>
-          <w:tcPr>
-            <w:tcBorders>
-              <w:bottom w:val="single"/>
-            </w:tcBorders>
-            <w:vAlign w:val="bottom"/>
-          </w:tcPr>
-          <w:p>
-            <w:pPr>
-              <w:pStyle w:val="Compact"/>
-              <w:jc w:val="center"/>
-            </w:pPr>
-            <w:r>
-              <w:t xml:space="preserve">Sum</w:t>
             </w:r>
           </w:p>
         </w:tc>
@@ -1437,17 +963,6 @@
             </w:r>
           </w:p>
         </w:tc>
-        <w:tc>
-          <w:p>
-            <w:pPr>
-              <w:pStyle w:val="Compact"/>
-              <w:jc w:val="center"/>
-            </w:pPr>
-            <w:r>
-              <w:t xml:space="preserve">43</w:t>
-            </w:r>
-          </w:p>
-        </w:tc>
       </w:tr>
       <w:tr>
         <w:tc>
@@ -1483,66 +998,6 @@
             </w:pPr>
             <w:r>
               <w:t xml:space="preserve">0</w:t>
-            </w:r>
-          </w:p>
-        </w:tc>
-        <w:tc>
-          <w:p>
-            <w:pPr>
-              <w:pStyle w:val="Compact"/>
-              <w:jc w:val="center"/>
-            </w:pPr>
-            <w:r>
-              <w:t xml:space="preserve">2</w:t>
-            </w:r>
-          </w:p>
-        </w:tc>
-      </w:tr>
-      <w:tr>
-        <w:tc>
-          <w:p>
-            <w:pPr>
-              <w:pStyle w:val="Compact"/>
-              <w:jc w:val="center"/>
-            </w:pPr>
-            <w:r>
-              <w:rPr>
-                <w:b/>
-              </w:rPr>
-              <w:t xml:space="preserve">Sum</w:t>
-            </w:r>
-          </w:p>
-        </w:tc>
-        <w:tc>
-          <w:p>
-            <w:pPr>
-              <w:pStyle w:val="Compact"/>
-              <w:jc w:val="center"/>
-            </w:pPr>
-            <w:r>
-              <w:t xml:space="preserve">19</w:t>
-            </w:r>
-          </w:p>
-        </w:tc>
-        <w:tc>
-          <w:p>
-            <w:pPr>
-              <w:pStyle w:val="Compact"/>
-              <w:jc w:val="center"/>
-            </w:pPr>
-            <w:r>
-              <w:t xml:space="preserve">26</w:t>
-            </w:r>
-          </w:p>
-        </w:tc>
-        <w:tc>
-          <w:p>
-            <w:pPr>
-              <w:pStyle w:val="Compact"/>
-              <w:jc w:val="center"/>
-            </w:pPr>
-            <w:r>
-              <w:t xml:space="preserve">45</w:t>
             </w:r>
           </w:p>
         </w:tc>
@@ -2292,7 +1747,7 @@
     </w:lvl>
   </w:abstractNum>
   <w:abstractNum w:abstractNumId="990">
-    <w:nsid w:val="45d824e2"/>
+    <w:nsid w:val="49a7a303"/>
     <w:multiLevelType w:val="multilevel"/>
     <w:lvl w:ilvl="0">
       <w:numFmt w:val="bullet"/>

</xml_diff>